<commit_message>
Error handling is now addressed
If the user's input is wrong, the output of the .exe would be the list of available shortcuts.
</commit_message>
<xml_diff>
--- a/Data/noShortcutFound.docx
+++ b/Data/noShortcutFound.docx
@@ -4,9 +4,55 @@
   <w:body>
     <w:p>
       <w:r>
-        <w:t xml:space="preserve">No shortcut was found! </w:t>
-      </w:r>
-    </w:p>
+        <w:t xml:space="preserve">No shortcut was found on the shortcuts.csv file or on the Data folder(.docx). List of available shortcuts on .csv file:  </w:t>
+      </w:r>
+    </w:p>
+    <w:p>
+      <w:r>
+        <w:t xml:space="preserve">initial, </w:t>
+      </w:r>
+    </w:p>
+    <w:p>
+      <w:r>
+        <w:t xml:space="preserve">partial, </w:t>
+      </w:r>
+    </w:p>
+    <w:p>
+      <w:r>
+        <w:t xml:space="preserve">errorlog, </w:t>
+      </w:r>
+    </w:p>
+    <w:p>
+      <w:r>
+        <w:t xml:space="preserve">sru, </w:t>
+      </w:r>
+    </w:p>
+    <w:p>
+      <w:r>
+        <w:t xml:space="preserve">rebootelc351, </w:t>
+      </w:r>
+    </w:p>
+    <w:p>
+      <w:r>
+        <w:t xml:space="preserve">rebootelc370, </w:t>
+      </w:r>
+    </w:p>
+    <w:p>
+      <w:r>
+        <w:t xml:space="preserve">ShortcutsTest,  </w:t>
+      </w:r>
+    </w:p>
+    <w:p>
+      <w:r>
+        <w:t xml:space="preserve">initialoph,  </w:t>
+      </w:r>
+    </w:p>
+    <w:p>
+      <w:r>
+        <w:t>Initial1</w:t>
+      </w:r>
+    </w:p>
+    <w:p/>
     <w:sectPr>
       <w:pgSz w:w="12240" w:h="15840"/>
       <w:pgMar w:top="1440" w:right="1440" w:bottom="1440" w:left="1440" w:header="720" w:footer="720" w:gutter="0"/>

</xml_diff>